<commit_message>
[Dissertation] Completed first draft
</commit_message>
<xml_diff>
--- a/Documents/Dissertation/Draft_1.docx
+++ b/Documents/Dissertation/Draft_1.docx
@@ -10179,6 +10179,1157 @@
           <w:lang w:val="en-US"/>
         </w:rPr>
       </w:pPr>
+      <w:r>
+        <w:rPr>
+          <w:szCs w:val="24"/>
+          <w:lang w:val="en-US"/>
+        </w:rPr>
+        <w:t xml:space="preserve">This section presents a comprehensive evaluation of the approximate 8-bit MAC unit by analyzing both numerical accuracy and approximation quality. A Python-based testing framework was developed to process large sets of functional test vectors and extract relevant error metrics. The testing scripts captured discrepancies between approximate and exact operations for both the adder and the multiplier, enabling quantification of performance trade-offs introduced by the approximation stages. </w:t>
+      </w:r>
+    </w:p>
+    <w:p>
+      <w:pPr>
+        <w:rPr>
+          <w:szCs w:val="24"/>
+          <w:lang w:val="en-US"/>
+        </w:rPr>
+      </w:pPr>
+    </w:p>
+    <w:p>
+      <w:pPr>
+        <w:rPr>
+          <w:b/>
+          <w:bCs/>
+          <w:szCs w:val="24"/>
+          <w:lang w:val="en-US"/>
+        </w:rPr>
+      </w:pPr>
+      <w:r>
+        <w:rPr>
+          <w:b/>
+          <w:bCs/>
+          <w:szCs w:val="24"/>
+          <w:lang w:val="en-US"/>
+        </w:rPr>
+        <w:t xml:space="preserve">5.4.1 Approximate Adder: Accuracy </w:t>
+      </w:r>
+      <w:r>
+        <w:rPr>
+          <w:b/>
+          <w:bCs/>
+          <w:szCs w:val="24"/>
+          <w:lang w:val="en-US"/>
+        </w:rPr>
+        <w:t>Metrics</w:t>
+      </w:r>
+    </w:p>
+    <w:p>
+      <w:pPr>
+        <w:rPr>
+          <w:szCs w:val="24"/>
+          <w:lang w:val="en-US"/>
+        </w:rPr>
+      </w:pPr>
+    </w:p>
+    <w:p>
+      <w:pPr>
+        <w:rPr>
+          <w:szCs w:val="24"/>
+          <w:lang w:val="en-US"/>
+        </w:rPr>
+      </w:pPr>
+      <w:r>
+        <w:rPr>
+          <w:szCs w:val="24"/>
+          <w:lang w:val="en-US"/>
+        </w:rPr>
+        <w:t xml:space="preserve">The adder used in the MAC unit adopts an OR-based approximation in the lower 4 bits combined with an accurate upper half implemented using a CLA. The evaluation was conducted on a complete 8-bit input range using automated scripts. </w:t>
+      </w:r>
+    </w:p>
+    <w:p>
+      <w:pPr>
+        <w:rPr>
+          <w:szCs w:val="24"/>
+          <w:lang w:val="en-US"/>
+        </w:rPr>
+      </w:pPr>
+    </w:p>
+    <w:p>
+      <w:pPr>
+        <w:rPr>
+          <w:szCs w:val="24"/>
+          <w:lang w:val="en-US"/>
+        </w:rPr>
+      </w:pPr>
+      <w:r>
+        <w:rPr>
+          <w:szCs w:val="24"/>
+          <w:lang w:val="en-US"/>
+        </w:rPr>
+        <w:t>The accuracy metrics for the approximate adder are as follows</w:t>
+      </w:r>
+      <w:r>
+        <w:rPr>
+          <w:szCs w:val="24"/>
+          <w:lang w:val="en-US"/>
+        </w:rPr>
+        <w:t>:</w:t>
+      </w:r>
+    </w:p>
+    <w:p>
+      <w:pPr>
+        <w:pStyle w:val="ListParagraph"/>
+        <w:numPr>
+          <w:ilvl w:val="1"/>
+          <w:numId w:val="7"/>
+        </w:numPr>
+        <w:rPr>
+          <w:szCs w:val="24"/>
+          <w:lang w:val="en-US"/>
+        </w:rPr>
+      </w:pPr>
+      <w:r>
+        <w:rPr>
+          <w:b/>
+          <w:bCs/>
+          <w:szCs w:val="24"/>
+          <w:lang w:val="en-US"/>
+        </w:rPr>
+        <w:t xml:space="preserve">Mean Absolute Error (MAE): </w:t>
+      </w:r>
+      <w:r>
+        <w:rPr>
+          <w:szCs w:val="24"/>
+          <w:lang w:val="en-US"/>
+        </w:rPr>
+        <w:t>3.1300</w:t>
+      </w:r>
+    </w:p>
+    <w:p>
+      <w:pPr>
+        <w:pStyle w:val="ListParagraph"/>
+        <w:numPr>
+          <w:ilvl w:val="1"/>
+          <w:numId w:val="7"/>
+        </w:numPr>
+        <w:rPr>
+          <w:szCs w:val="24"/>
+          <w:lang w:val="en-US"/>
+        </w:rPr>
+      </w:pPr>
+      <w:r>
+        <w:rPr>
+          <w:b/>
+          <w:bCs/>
+          <w:szCs w:val="24"/>
+          <w:lang w:val="en-US"/>
+        </w:rPr>
+        <w:t>Mean Relative Error (MRE):</w:t>
+      </w:r>
+      <w:r>
+        <w:rPr>
+          <w:szCs w:val="24"/>
+          <w:lang w:val="en-US"/>
+        </w:rPr>
+        <w:t xml:space="preserve"> 0.0176</w:t>
+      </w:r>
+    </w:p>
+    <w:p>
+      <w:pPr>
+        <w:pStyle w:val="ListParagraph"/>
+        <w:numPr>
+          <w:ilvl w:val="1"/>
+          <w:numId w:val="7"/>
+        </w:numPr>
+        <w:rPr>
+          <w:szCs w:val="24"/>
+          <w:lang w:val="en-US"/>
+        </w:rPr>
+      </w:pPr>
+      <w:r>
+        <w:rPr>
+          <w:b/>
+          <w:bCs/>
+          <w:szCs w:val="24"/>
+          <w:lang w:val="en-US"/>
+        </w:rPr>
+        <w:t>Worst Case Error (WCE):</w:t>
+      </w:r>
+      <w:r>
+        <w:rPr>
+          <w:b/>
+          <w:bCs/>
+          <w:szCs w:val="24"/>
+          <w:lang w:val="en-US"/>
+        </w:rPr>
+        <w:t xml:space="preserve"> </w:t>
+      </w:r>
+      <w:r>
+        <w:rPr>
+          <w:szCs w:val="24"/>
+          <w:lang w:val="en-US"/>
+        </w:rPr>
+        <w:t>8</w:t>
+      </w:r>
+    </w:p>
+    <w:p>
+      <w:pPr>
+        <w:pStyle w:val="ListParagraph"/>
+        <w:numPr>
+          <w:ilvl w:val="1"/>
+          <w:numId w:val="7"/>
+        </w:numPr>
+        <w:rPr>
+          <w:szCs w:val="24"/>
+          <w:lang w:val="en-US"/>
+        </w:rPr>
+      </w:pPr>
+      <w:r>
+        <w:rPr>
+          <w:b/>
+          <w:bCs/>
+          <w:szCs w:val="24"/>
+          <w:lang w:val="en-US"/>
+        </w:rPr>
+        <w:t xml:space="preserve">Error Rate: </w:t>
+      </w:r>
+      <w:r>
+        <w:rPr>
+          <w:szCs w:val="24"/>
+          <w:lang w:val="en-US"/>
+        </w:rPr>
+        <w:t>0.00%</w:t>
+      </w:r>
+    </w:p>
+    <w:p>
+      <w:pPr>
+        <w:rPr>
+          <w:szCs w:val="24"/>
+          <w:lang w:val="en-US"/>
+        </w:rPr>
+      </w:pPr>
+    </w:p>
+    <w:p>
+      <w:pPr>
+        <w:rPr>
+          <w:szCs w:val="24"/>
+          <w:lang w:val="en-US"/>
+        </w:rPr>
+      </w:pPr>
+      <w:r>
+        <w:rPr>
+          <w:szCs w:val="24"/>
+          <w:lang w:val="en-US"/>
+        </w:rPr>
+        <w:t xml:space="preserve">These results suggest that the adder exhibits relatively low error magnitudes despite the lower-bit approximation. The error rate of 0.00% indicates that all computed sums matched the expected binary results and carry-out. This demonstrates that while the internal value might deviate slightly from the exact sum, the overall functionality and output behavior remained stable. </w:t>
+      </w:r>
+    </w:p>
+    <w:p>
+      <w:pPr>
+        <w:rPr>
+          <w:szCs w:val="24"/>
+          <w:lang w:val="en-US"/>
+        </w:rPr>
+      </w:pPr>
+    </w:p>
+    <w:p>
+      <w:pPr>
+        <w:rPr>
+          <w:b/>
+          <w:bCs/>
+          <w:szCs w:val="24"/>
+          <w:lang w:val="en-US"/>
+        </w:rPr>
+      </w:pPr>
+      <w:r>
+        <w:rPr>
+          <w:b/>
+          <w:bCs/>
+          <w:szCs w:val="24"/>
+          <w:lang w:val="en-US"/>
+        </w:rPr>
+        <w:t xml:space="preserve">5.4.2 </w:t>
+      </w:r>
+      <w:r>
+        <w:rPr>
+          <w:b/>
+          <w:bCs/>
+          <w:szCs w:val="24"/>
+          <w:lang w:val="en-US"/>
+        </w:rPr>
+        <w:t>Approximate Multiplier: Accuracy Metrics</w:t>
+      </w:r>
+    </w:p>
+    <w:p>
+      <w:pPr>
+        <w:rPr>
+          <w:szCs w:val="24"/>
+          <w:lang w:val="en-US"/>
+        </w:rPr>
+      </w:pPr>
+    </w:p>
+    <w:p>
+      <w:pPr>
+        <w:rPr>
+          <w:szCs w:val="24"/>
+          <w:lang w:val="en-US"/>
+        </w:rPr>
+      </w:pPr>
+      <w:r>
+        <w:rPr>
+          <w:szCs w:val="24"/>
+          <w:lang w:val="en-US"/>
+        </w:rPr>
+        <w:t xml:space="preserve">The multiplier, based on a Dadda-tree structure with approximate compression and partial product optimization, was assessed using extensive test vector comparisons between the Verilog output and the exact product values. </w:t>
+      </w:r>
+    </w:p>
+    <w:p>
+      <w:pPr>
+        <w:rPr>
+          <w:szCs w:val="24"/>
+          <w:lang w:val="en-US"/>
+        </w:rPr>
+      </w:pPr>
+    </w:p>
+    <w:p>
+      <w:pPr>
+        <w:rPr>
+          <w:szCs w:val="24"/>
+          <w:lang w:val="en-US"/>
+        </w:rPr>
+      </w:pPr>
+      <w:r>
+        <w:rPr>
+          <w:szCs w:val="24"/>
+          <w:lang w:val="en-US"/>
+        </w:rPr>
+        <w:t>The error metrics for the approximate multiplier are:</w:t>
+      </w:r>
+    </w:p>
+    <w:p>
+      <w:pPr>
+        <w:rPr>
+          <w:szCs w:val="24"/>
+          <w:lang w:val="en-US"/>
+        </w:rPr>
+      </w:pPr>
+    </w:p>
+    <w:p>
+      <w:pPr>
+        <w:pStyle w:val="ListParagraph"/>
+        <w:numPr>
+          <w:ilvl w:val="1"/>
+          <w:numId w:val="7"/>
+        </w:numPr>
+        <w:rPr>
+          <w:szCs w:val="24"/>
+          <w:lang w:val="en-US"/>
+        </w:rPr>
+      </w:pPr>
+      <w:r>
+        <w:rPr>
+          <w:b/>
+          <w:bCs/>
+          <w:szCs w:val="24"/>
+          <w:lang w:val="en-US"/>
+        </w:rPr>
+        <w:t>Mean Absolute Error (MAE):</w:t>
+      </w:r>
+      <w:r>
+        <w:rPr>
+          <w:szCs w:val="24"/>
+          <w:lang w:val="en-US"/>
+        </w:rPr>
+        <w:t xml:space="preserve"> 873.7460</w:t>
+      </w:r>
+    </w:p>
+    <w:p>
+      <w:pPr>
+        <w:pStyle w:val="ListParagraph"/>
+        <w:numPr>
+          <w:ilvl w:val="1"/>
+          <w:numId w:val="7"/>
+        </w:numPr>
+        <w:rPr>
+          <w:szCs w:val="24"/>
+          <w:lang w:val="en-US"/>
+        </w:rPr>
+      </w:pPr>
+      <w:r>
+        <w:rPr>
+          <w:b/>
+          <w:bCs/>
+          <w:szCs w:val="24"/>
+          <w:lang w:val="en-US"/>
+        </w:rPr>
+        <w:t>Mean Relative Error (MRE):</w:t>
+      </w:r>
+      <w:r>
+        <w:rPr>
+          <w:szCs w:val="24"/>
+          <w:lang w:val="en-US"/>
+        </w:rPr>
+        <w:t xml:space="preserve"> 0.1242</w:t>
+      </w:r>
+    </w:p>
+    <w:p>
+      <w:pPr>
+        <w:pStyle w:val="ListParagraph"/>
+        <w:numPr>
+          <w:ilvl w:val="1"/>
+          <w:numId w:val="7"/>
+        </w:numPr>
+        <w:rPr>
+          <w:szCs w:val="24"/>
+          <w:lang w:val="en-US"/>
+        </w:rPr>
+      </w:pPr>
+      <w:r>
+        <w:rPr>
+          <w:b/>
+          <w:bCs/>
+          <w:szCs w:val="24"/>
+          <w:lang w:val="en-US"/>
+        </w:rPr>
+        <w:t>Worst Case Error (WCE):</w:t>
+      </w:r>
+      <w:r>
+        <w:rPr>
+          <w:szCs w:val="24"/>
+          <w:lang w:val="en-US"/>
+        </w:rPr>
+        <w:t xml:space="preserve"> 3556</w:t>
+      </w:r>
+    </w:p>
+    <w:p>
+      <w:pPr>
+        <w:pStyle w:val="ListParagraph"/>
+        <w:numPr>
+          <w:ilvl w:val="1"/>
+          <w:numId w:val="7"/>
+        </w:numPr>
+        <w:rPr>
+          <w:szCs w:val="24"/>
+          <w:lang w:val="en-US"/>
+        </w:rPr>
+      </w:pPr>
+      <w:r>
+        <w:rPr>
+          <w:b/>
+          <w:bCs/>
+          <w:szCs w:val="24"/>
+          <w:lang w:val="en-US"/>
+        </w:rPr>
+        <w:t>Error Rate:</w:t>
+      </w:r>
+      <w:r>
+        <w:rPr>
+          <w:szCs w:val="24"/>
+          <w:lang w:val="en-US"/>
+        </w:rPr>
+        <w:t xml:space="preserve"> 85.40%</w:t>
+      </w:r>
+    </w:p>
+    <w:p>
+      <w:pPr>
+        <w:rPr>
+          <w:szCs w:val="24"/>
+          <w:lang w:val="en-US"/>
+        </w:rPr>
+      </w:pPr>
+    </w:p>
+    <w:p>
+      <w:pPr>
+        <w:rPr>
+          <w:szCs w:val="24"/>
+          <w:lang w:val="en-US"/>
+        </w:rPr>
+      </w:pPr>
+      <w:r>
+        <w:rPr>
+          <w:szCs w:val="24"/>
+          <w:lang w:val="en-US"/>
+        </w:rPr>
+        <w:lastRenderedPageBreak/>
+        <w:t xml:space="preserve">These figures reflect the inhered trade-offs of the approximate multiplier design. While the MAE and MRE are within acceptable bounds for image processing or interference-oriented applications, the high Worst Case Error (WCE) and Error Rate highlight the aggressive approximation applied to reduce logic complexity and improve speed. The multiplier is the primary contributor to output variability in the MAC unit and significantly influences the final product accuracy. </w:t>
+      </w:r>
+    </w:p>
+    <w:p>
+      <w:pPr>
+        <w:rPr>
+          <w:szCs w:val="24"/>
+          <w:lang w:val="en-US"/>
+        </w:rPr>
+      </w:pPr>
+    </w:p>
+    <w:p>
+      <w:pPr>
+        <w:rPr>
+          <w:szCs w:val="24"/>
+          <w:lang w:val="en-US"/>
+        </w:rPr>
+      </w:pPr>
+      <w:r>
+        <w:rPr>
+          <w:szCs w:val="24"/>
+          <w:lang w:val="en-US"/>
+        </w:rPr>
+        <w:t>The adder remains highly reliable, introducing minimal error, and is well suited for applications requiring predictable output. The multiplier displays substantial deviation in output values for a large fraction of test vectors, but the average and relative error values remain low compared to the magnitude of typical 8-bit products. Overall, the combined MAC unit achieves a balance between performance and accuracy, which is acceptable for applications such as image filtering, where perfect accuracy is not strictly required.</w:t>
+      </w:r>
+    </w:p>
+    <w:p>
+      <w:pPr>
+        <w:rPr>
+          <w:szCs w:val="24"/>
+          <w:lang w:val="en-US"/>
+        </w:rPr>
+      </w:pPr>
+    </w:p>
+    <w:p>
+      <w:pPr>
+        <w:rPr>
+          <w:b/>
+          <w:bCs/>
+          <w:szCs w:val="24"/>
+          <w:lang w:val="en-US"/>
+        </w:rPr>
+      </w:pPr>
+      <w:r>
+        <w:rPr>
+          <w:b/>
+          <w:bCs/>
+          <w:szCs w:val="24"/>
+          <w:lang w:val="en-US"/>
+        </w:rPr>
+        <w:t>5.4.3</w:t>
+      </w:r>
+      <w:r>
+        <w:rPr>
+          <w:b/>
+          <w:bCs/>
+          <w:szCs w:val="24"/>
+          <w:lang w:val="en-US"/>
+        </w:rPr>
+        <w:t xml:space="preserve"> Resource Utilization and Power Analysis</w:t>
+      </w:r>
+    </w:p>
+    <w:p>
+      <w:pPr>
+        <w:rPr>
+          <w:szCs w:val="24"/>
+          <w:lang w:val="en-US"/>
+        </w:rPr>
+      </w:pPr>
+    </w:p>
+    <w:p>
+      <w:pPr>
+        <w:rPr>
+          <w:szCs w:val="24"/>
+          <w:lang w:val="en-US"/>
+        </w:rPr>
+      </w:pPr>
+      <w:r>
+        <w:rPr>
+          <w:szCs w:val="24"/>
+          <w:lang w:val="en-US"/>
+        </w:rPr>
+        <w:t>After completing synthesis and implementation of the design using Xilinx Vivado 2021, a detailed report on hardware resource utilization and power consumption was generated. This analysis provides critical insights into area and energy efficiency of the implemented approximate MAC unit.</w:t>
+      </w:r>
+    </w:p>
+    <w:p>
+      <w:pPr>
+        <w:rPr>
+          <w:szCs w:val="24"/>
+          <w:lang w:val="en-US"/>
+        </w:rPr>
+      </w:pPr>
+    </w:p>
+    <w:p>
+      <w:pPr>
+        <w:rPr>
+          <w:szCs w:val="24"/>
+          <w:lang w:val="en-US"/>
+        </w:rPr>
+      </w:pPr>
+      <w:r>
+        <w:rPr>
+          <w:szCs w:val="24"/>
+          <w:lang w:val="en-US"/>
+        </w:rPr>
+        <w:t xml:space="preserve">The synthesis and implementation results indicate that the design utilizes a modest amount of </w:t>
+      </w:r>
+      <w:r>
+        <w:rPr>
+          <w:szCs w:val="24"/>
+          <w:lang w:val="en-US"/>
+        </w:rPr>
+        <w:t>the available programmable logic resources.</w:t>
+      </w:r>
+    </w:p>
+    <w:p>
+      <w:pPr>
+        <w:rPr>
+          <w:szCs w:val="24"/>
+          <w:lang w:val="en-US"/>
+        </w:rPr>
+      </w:pPr>
+    </w:p>
+    <w:tbl>
+      <w:tblPr>
+        <w:tblW w:w="0" w:type="auto"/>
+        <w:tblCellSpacing w:w="15" w:type="dxa"/>
+        <w:tblCellMar>
+          <w:top w:w="15" w:type="dxa"/>
+          <w:left w:w="15" w:type="dxa"/>
+          <w:bottom w:w="15" w:type="dxa"/>
+          <w:right w:w="15" w:type="dxa"/>
+        </w:tblCellMar>
+        <w:tblLook w:val="04A0" w:firstRow="1" w:lastRow="0" w:firstColumn="1" w:lastColumn="0" w:noHBand="0" w:noVBand="1"/>
+      </w:tblPr>
+      <w:tblGrid>
+        <w:gridCol w:w="2435"/>
+        <w:gridCol w:w="1155"/>
+      </w:tblGrid>
+      <w:tr>
+        <w:trPr>
+          <w:tblHeader/>
+          <w:tblCellSpacing w:w="15" w:type="dxa"/>
+        </w:trPr>
+        <w:tc>
+          <w:tcPr>
+            <w:tcW w:w="0" w:type="auto"/>
+            <w:vAlign w:val="center"/>
+            <w:hideMark/>
+          </w:tcPr>
+          <w:p>
+            <w:pPr>
+              <w:rPr>
+                <w:b/>
+                <w:bCs/>
+                <w:szCs w:val="24"/>
+                <w:lang w:val="en-US"/>
+              </w:rPr>
+            </w:pPr>
+            <w:r>
+              <w:rPr>
+                <w:b/>
+                <w:bCs/>
+                <w:szCs w:val="24"/>
+                <w:lang w:val="en-US"/>
+              </w:rPr>
+              <w:t>Resource</w:t>
+            </w:r>
+          </w:p>
+        </w:tc>
+        <w:tc>
+          <w:tcPr>
+            <w:tcW w:w="0" w:type="auto"/>
+            <w:vAlign w:val="center"/>
+            <w:hideMark/>
+          </w:tcPr>
+          <w:p>
+            <w:pPr>
+              <w:rPr>
+                <w:b/>
+                <w:bCs/>
+                <w:szCs w:val="24"/>
+                <w:lang w:val="en-US"/>
+              </w:rPr>
+            </w:pPr>
+            <w:r>
+              <w:rPr>
+                <w:b/>
+                <w:bCs/>
+                <w:szCs w:val="24"/>
+                <w:lang w:val="en-US"/>
+              </w:rPr>
+              <w:t>Utilization</w:t>
+            </w:r>
+          </w:p>
+        </w:tc>
+      </w:tr>
+      <w:tr>
+        <w:trPr>
+          <w:tblCellSpacing w:w="15" w:type="dxa"/>
+        </w:trPr>
+        <w:tc>
+          <w:tcPr>
+            <w:tcW w:w="0" w:type="auto"/>
+            <w:vAlign w:val="center"/>
+            <w:hideMark/>
+          </w:tcPr>
+          <w:p>
+            <w:pPr>
+              <w:rPr>
+                <w:szCs w:val="24"/>
+                <w:lang w:val="en-US"/>
+              </w:rPr>
+            </w:pPr>
+            <w:r>
+              <w:rPr>
+                <w:szCs w:val="24"/>
+                <w:lang w:val="en-US"/>
+              </w:rPr>
+              <w:t>Look-Up Tables (LUTs)</w:t>
+            </w:r>
+          </w:p>
+        </w:tc>
+        <w:tc>
+          <w:tcPr>
+            <w:tcW w:w="0" w:type="auto"/>
+            <w:vAlign w:val="center"/>
+            <w:hideMark/>
+          </w:tcPr>
+          <w:p>
+            <w:pPr>
+              <w:rPr>
+                <w:szCs w:val="24"/>
+                <w:lang w:val="en-US"/>
+              </w:rPr>
+            </w:pPr>
+            <w:r>
+              <w:rPr>
+                <w:szCs w:val="24"/>
+                <w:lang w:val="en-US"/>
+              </w:rPr>
+              <w:t>87</w:t>
+            </w:r>
+          </w:p>
+        </w:tc>
+      </w:tr>
+      <w:tr>
+        <w:trPr>
+          <w:tblCellSpacing w:w="15" w:type="dxa"/>
+        </w:trPr>
+        <w:tc>
+          <w:tcPr>
+            <w:tcW w:w="0" w:type="auto"/>
+            <w:vAlign w:val="center"/>
+            <w:hideMark/>
+          </w:tcPr>
+          <w:p>
+            <w:pPr>
+              <w:rPr>
+                <w:szCs w:val="24"/>
+                <w:lang w:val="en-US"/>
+              </w:rPr>
+            </w:pPr>
+            <w:r>
+              <w:rPr>
+                <w:szCs w:val="24"/>
+                <w:lang w:val="en-US"/>
+              </w:rPr>
+              <w:t>Flip-Flops (FFs)</w:t>
+            </w:r>
+          </w:p>
+        </w:tc>
+        <w:tc>
+          <w:tcPr>
+            <w:tcW w:w="0" w:type="auto"/>
+            <w:vAlign w:val="center"/>
+            <w:hideMark/>
+          </w:tcPr>
+          <w:p>
+            <w:pPr>
+              <w:rPr>
+                <w:szCs w:val="24"/>
+                <w:lang w:val="en-US"/>
+              </w:rPr>
+            </w:pPr>
+            <w:r>
+              <w:rPr>
+                <w:szCs w:val="24"/>
+                <w:lang w:val="en-US"/>
+              </w:rPr>
+              <w:t>64</w:t>
+            </w:r>
+          </w:p>
+        </w:tc>
+      </w:tr>
+      <w:tr>
+        <w:trPr>
+          <w:tblCellSpacing w:w="15" w:type="dxa"/>
+        </w:trPr>
+        <w:tc>
+          <w:tcPr>
+            <w:tcW w:w="0" w:type="auto"/>
+            <w:vAlign w:val="center"/>
+            <w:hideMark/>
+          </w:tcPr>
+          <w:p>
+            <w:pPr>
+              <w:rPr>
+                <w:szCs w:val="24"/>
+                <w:lang w:val="en-US"/>
+              </w:rPr>
+            </w:pPr>
+            <w:r>
+              <w:rPr>
+                <w:szCs w:val="24"/>
+                <w:lang w:val="en-US"/>
+              </w:rPr>
+              <w:t>BRAM</w:t>
+            </w:r>
+          </w:p>
+        </w:tc>
+        <w:tc>
+          <w:tcPr>
+            <w:tcW w:w="0" w:type="auto"/>
+            <w:vAlign w:val="center"/>
+            <w:hideMark/>
+          </w:tcPr>
+          <w:p>
+            <w:pPr>
+              <w:rPr>
+                <w:szCs w:val="24"/>
+                <w:lang w:val="en-US"/>
+              </w:rPr>
+            </w:pPr>
+            <w:r>
+              <w:rPr>
+                <w:szCs w:val="24"/>
+                <w:lang w:val="en-US"/>
+              </w:rPr>
+              <w:t>0</w:t>
+            </w:r>
+          </w:p>
+        </w:tc>
+      </w:tr>
+      <w:tr>
+        <w:trPr>
+          <w:tblCellSpacing w:w="15" w:type="dxa"/>
+        </w:trPr>
+        <w:tc>
+          <w:tcPr>
+            <w:tcW w:w="0" w:type="auto"/>
+            <w:vAlign w:val="center"/>
+            <w:hideMark/>
+          </w:tcPr>
+          <w:p>
+            <w:pPr>
+              <w:rPr>
+                <w:szCs w:val="24"/>
+                <w:lang w:val="en-US"/>
+              </w:rPr>
+            </w:pPr>
+            <w:r>
+              <w:rPr>
+                <w:szCs w:val="24"/>
+                <w:lang w:val="en-US"/>
+              </w:rPr>
+              <w:t>URAM</w:t>
+            </w:r>
+          </w:p>
+        </w:tc>
+        <w:tc>
+          <w:tcPr>
+            <w:tcW w:w="0" w:type="auto"/>
+            <w:vAlign w:val="center"/>
+            <w:hideMark/>
+          </w:tcPr>
+          <w:p>
+            <w:pPr>
+              <w:rPr>
+                <w:szCs w:val="24"/>
+                <w:lang w:val="en-US"/>
+              </w:rPr>
+            </w:pPr>
+            <w:r>
+              <w:rPr>
+                <w:szCs w:val="24"/>
+                <w:lang w:val="en-US"/>
+              </w:rPr>
+              <w:t>0</w:t>
+            </w:r>
+          </w:p>
+        </w:tc>
+      </w:tr>
+      <w:tr>
+        <w:trPr>
+          <w:tblCellSpacing w:w="15" w:type="dxa"/>
+        </w:trPr>
+        <w:tc>
+          <w:tcPr>
+            <w:tcW w:w="0" w:type="auto"/>
+            <w:vAlign w:val="center"/>
+            <w:hideMark/>
+          </w:tcPr>
+          <w:p>
+            <w:pPr>
+              <w:rPr>
+                <w:szCs w:val="24"/>
+                <w:lang w:val="en-US"/>
+              </w:rPr>
+            </w:pPr>
+            <w:r>
+              <w:rPr>
+                <w:szCs w:val="24"/>
+                <w:lang w:val="en-US"/>
+              </w:rPr>
+              <w:t>DSP Blocks</w:t>
+            </w:r>
+          </w:p>
+        </w:tc>
+        <w:tc>
+          <w:tcPr>
+            <w:tcW w:w="0" w:type="auto"/>
+            <w:vAlign w:val="center"/>
+            <w:hideMark/>
+          </w:tcPr>
+          <w:p>
+            <w:pPr>
+              <w:rPr>
+                <w:szCs w:val="24"/>
+                <w:lang w:val="en-US"/>
+              </w:rPr>
+            </w:pPr>
+            <w:r>
+              <w:rPr>
+                <w:szCs w:val="24"/>
+                <w:lang w:val="en-US"/>
+              </w:rPr>
+              <w:t>0</w:t>
+            </w:r>
+          </w:p>
+        </w:tc>
+      </w:tr>
+    </w:tbl>
+    <w:p>
+      <w:pPr>
+        <w:rPr>
+          <w:szCs w:val="24"/>
+          <w:lang w:val="en-US"/>
+        </w:rPr>
+      </w:pPr>
+    </w:p>
+    <w:p>
+      <w:pPr>
+        <w:rPr>
+          <w:szCs w:val="24"/>
+          <w:lang w:val="en-US"/>
+        </w:rPr>
+      </w:pPr>
+      <w:r>
+        <w:rPr>
+          <w:szCs w:val="24"/>
+          <w:lang w:val="en-US"/>
+        </w:rPr>
+        <w:t>The design does not use any dedicated memory blocks (BRAM or URAM) or DSP slices, which is advantageous for low-resource FPGA deployments, as it allows these components to remain available for other system tasks.</w:t>
+      </w:r>
+    </w:p>
+    <w:p>
+      <w:pPr>
+        <w:rPr>
+          <w:szCs w:val="24"/>
+          <w:lang w:val="en-US"/>
+        </w:rPr>
+      </w:pPr>
+    </w:p>
+    <w:p>
+      <w:pPr>
+        <w:rPr>
+          <w:szCs w:val="24"/>
+          <w:lang w:val="en-US"/>
+        </w:rPr>
+      </w:pPr>
+      <w:r>
+        <w:rPr>
+          <w:szCs w:val="24"/>
+          <w:lang w:val="en-US"/>
+        </w:rPr>
+        <w:t xml:space="preserve">The total estimated power consumption of the design, as reported post-implementation, is </w:t>
+      </w:r>
+      <w:r>
+        <w:rPr>
+          <w:szCs w:val="24"/>
+          <w:highlight w:val="yellow"/>
+          <w:lang w:val="en-US"/>
+        </w:rPr>
+        <w:t xml:space="preserve">30.531 </w:t>
+      </w:r>
+      <w:proofErr w:type="spellStart"/>
+      <w:r>
+        <w:rPr>
+          <w:szCs w:val="24"/>
+          <w:highlight w:val="yellow"/>
+          <w:lang w:val="en-US"/>
+        </w:rPr>
+        <w:t>mW</w:t>
+      </w:r>
+      <w:proofErr w:type="spellEnd"/>
+      <w:r>
+        <w:rPr>
+          <w:szCs w:val="24"/>
+          <w:lang w:val="en-US"/>
+        </w:rPr>
+        <w:t>. This figure encompasses both dynamic and static power contribution and reflects the energy-efficient nature of the approximate arithmetic units integrated into the MAC architecture.</w:t>
+      </w:r>
+    </w:p>
+    <w:p>
+      <w:pPr>
+        <w:rPr>
+          <w:szCs w:val="24"/>
+          <w:lang w:val="en-US"/>
+        </w:rPr>
+      </w:pPr>
+    </w:p>
+    <w:p>
+      <w:pPr>
+        <w:rPr>
+          <w:b/>
+          <w:bCs/>
+          <w:sz w:val="28"/>
+          <w:szCs w:val="28"/>
+          <w:lang w:val="en-US"/>
+        </w:rPr>
+      </w:pPr>
+      <w:r>
+        <w:rPr>
+          <w:b/>
+          <w:bCs/>
+          <w:sz w:val="28"/>
+          <w:szCs w:val="28"/>
+          <w:lang w:val="en-US"/>
+        </w:rPr>
+        <w:t>5.5 Summary</w:t>
+      </w:r>
+    </w:p>
+    <w:p>
+      <w:pPr>
+        <w:rPr>
+          <w:szCs w:val="24"/>
+          <w:lang w:val="en-US"/>
+        </w:rPr>
+      </w:pPr>
+    </w:p>
+    <w:p>
+      <w:pPr>
+        <w:rPr>
+          <w:szCs w:val="24"/>
+          <w:lang w:val="en-US"/>
+        </w:rPr>
+      </w:pPr>
+      <w:r>
+        <w:rPr>
+          <w:szCs w:val="24"/>
+          <w:lang w:val="en-US"/>
+        </w:rPr>
+        <w:t xml:space="preserve">This chapter provided an in-depth analysis of the testing methodology, implementation challenges, and performance evaluation of the designed approximate 8-bit Multiply-Accumulate (MAC) unit. Testing was carried out using a robust Python-based validation framework, which enabled automated, large-scale functional testing and error analysis. </w:t>
+      </w:r>
+    </w:p>
+    <w:p>
+      <w:pPr>
+        <w:rPr>
+          <w:szCs w:val="24"/>
+          <w:lang w:val="en-US"/>
+        </w:rPr>
+      </w:pPr>
+    </w:p>
+    <w:p>
+      <w:pPr>
+        <w:rPr>
+          <w:szCs w:val="24"/>
+          <w:lang w:val="en-US"/>
+        </w:rPr>
+      </w:pPr>
+      <w:r>
+        <w:rPr>
+          <w:szCs w:val="24"/>
+          <w:lang w:val="en-US"/>
+        </w:rPr>
+        <w:lastRenderedPageBreak/>
+        <w:t xml:space="preserve">The testing methodology ensured full function coverage of the MAC unit under varied input conditions, comparing the output </w:t>
+      </w:r>
+      <w:r>
+        <w:rPr>
+          <w:szCs w:val="24"/>
+          <w:lang w:val="en-US"/>
+        </w:rPr>
+        <w:t>of approximates modules with accurate, software-based references. This approach enabled the identification of function correctness, well as quantification of approximation-induced errors.</w:t>
+      </w:r>
+    </w:p>
+    <w:p>
+      <w:pPr>
+        <w:rPr>
+          <w:szCs w:val="24"/>
+          <w:lang w:val="en-US"/>
+        </w:rPr>
+      </w:pPr>
+    </w:p>
+    <w:p>
+      <w:pPr>
+        <w:rPr>
+          <w:szCs w:val="24"/>
+          <w:lang w:val="en-US"/>
+        </w:rPr>
+      </w:pPr>
+      <w:r>
+        <w:rPr>
+          <w:szCs w:val="24"/>
+          <w:lang w:val="en-US"/>
+        </w:rPr>
+        <w:t>Through the implementation challenges and resolution section, this chapter also reflected on real-world development complexities, such as simulation mismatches, corner case handling</w:t>
+      </w:r>
+      <w:r>
+        <w:rPr>
+          <w:szCs w:val="24"/>
+          <w:lang w:val="en-US"/>
+        </w:rPr>
+        <w:t xml:space="preserve">, and pipeline-related debugging. These insights were directly drawn from version control logs and served to document the iterative improvements made to the design. </w:t>
+      </w:r>
+    </w:p>
+    <w:p>
+      <w:pPr>
+        <w:rPr>
+          <w:szCs w:val="24"/>
+          <w:lang w:val="en-US"/>
+        </w:rPr>
+      </w:pPr>
+    </w:p>
+    <w:p>
+      <w:pPr>
+        <w:rPr>
+          <w:szCs w:val="24"/>
+          <w:lang w:val="en-US"/>
+        </w:rPr>
+      </w:pPr>
+      <w:r>
+        <w:rPr>
+          <w:szCs w:val="24"/>
+          <w:lang w:val="en-US"/>
+        </w:rPr>
+        <w:t>The performance evaluation highlighted the contrast between the adder and multiplier in terms of approximation severity. The approximate adder introduced a very low Mean Absolute Error (MAE = 3.1300) and exhibited zero observed output mismatches (Error Rate = 0.00%), indicating it could serve as a reliable drop-in replacement in many systems. In contrast, the approximate multiplier produced a higher MAE of 893.7460 and a high error rate (85.40%), positing to its suitability primarily in error-tolerant applications such as image filtering or AI workloads.</w:t>
+      </w:r>
+    </w:p>
+    <w:p>
+      <w:pPr>
+        <w:rPr>
+          <w:szCs w:val="24"/>
+          <w:lang w:val="en-US"/>
+        </w:rPr>
+      </w:pPr>
+    </w:p>
+    <w:p>
+      <w:pPr>
+        <w:rPr>
+          <w:szCs w:val="24"/>
+          <w:lang w:val="en-US"/>
+        </w:rPr>
+      </w:pPr>
+      <w:r>
+        <w:rPr>
+          <w:szCs w:val="24"/>
+          <w:lang w:val="en-US"/>
+        </w:rPr>
+        <w:t xml:space="preserve">Overall, the approximate MAC unit demonstrates a promising trade-off between hardware efficiency and computational accuracy, validation the original design goals. The findings from this chapter lay the groundwork for assessing area, power, and delay characteristics in the </w:t>
+      </w:r>
+      <w:r>
+        <w:rPr>
+          <w:szCs w:val="24"/>
+          <w:lang w:val="en-US"/>
+        </w:rPr>
+        <w:t>final conclusion chapter, which will tie together the practical and theoretical aspects of the design.</w:t>
+      </w:r>
     </w:p>
     <w:sectPr>
       <w:pgSz w:w="12240" w:h="15840"/>
@@ -10691,7 +11842,7 @@
   <w:abstractNum w:abstractNumId="4" w15:restartNumberingAfterBreak="0">
     <w:nsid w:val="239C5691"/>
     <w:multiLevelType w:val="multilevel"/>
-    <w:tmpl w:val="5FD0139C"/>
+    <w:tmpl w:val="B9881A30"/>
     <w:lvl w:ilvl="0">
       <w:start w:val="1"/>
       <w:numFmt w:val="decimal"/>
@@ -10704,17 +11855,17 @@
         <w:ind w:left="720" w:hanging="360"/>
       </w:pPr>
     </w:lvl>
-    <w:lvl w:ilvl="1" w:tentative="1">
-      <w:start w:val="1"/>
-      <w:numFmt w:val="decimal"/>
-      <w:lvlText w:val="%2."/>
+    <w:lvl w:ilvl="1">
+      <w:start w:val="5"/>
+      <w:numFmt w:val="bullet"/>
+      <w:lvlText w:val="-"/>
       <w:lvlJc w:val="left"/>
       <w:pPr>
-        <w:tabs>
-          <w:tab w:val="num" w:pos="1440"/>
-        </w:tabs>
         <w:ind w:left="1440" w:hanging="360"/>
       </w:pPr>
+      <w:rPr>
+        <w:rFonts w:ascii="Times New Roman" w:eastAsia="Times New Roman" w:hAnsi="Times New Roman" w:cs="Times New Roman" w:hint="default"/>
+      </w:rPr>
     </w:lvl>
     <w:lvl w:ilvl="2" w:tentative="1">
       <w:start w:val="1"/>
@@ -11945,7 +13096,6 @@
   <w:style w:type="character" w:default="1" w:styleId="DefaultParagraphFont">
     <w:name w:val="Default Paragraph Font"/>
     <w:uiPriority w:val="1"/>
-    <w:semiHidden/>
     <w:unhideWhenUsed/>
   </w:style>
   <w:style w:type="table" w:default="1" w:styleId="TableNormal">

</xml_diff>